<commit_message>
text added for git commit
</commit_message>
<xml_diff>
--- a/git assignment.docx
+++ b/git assignment.docx
@@ -1,6 +1,6 @@
 
 <file path=word/document.xml><?xml version="1.0" encoding="utf-8"?>
-<w:document xmlns:wpc="http://schemas.microsoft.com/office/word/2010/wordprocessingCanvas" xmlns:cx="http://schemas.microsoft.com/office/drawing/2014/chartex" xmlns:cx1="http://schemas.microsoft.com/office/drawing/2015/9/8/chartex" xmlns:cx2="http://schemas.microsoft.com/office/drawing/2015/10/21/chartex" xmlns:cx3="http://schemas.microsoft.com/office/drawing/2016/5/9/chartex" xmlns:cx4="http://schemas.microsoft.com/office/drawing/2016/5/10/chartex" xmlns:cx5="http://schemas.microsoft.com/office/drawing/2016/5/11/chartex" xmlns:cx6="http://schemas.microsoft.com/office/drawing/2016/5/12/chartex" xmlns:cx7="http://schemas.microsoft.com/office/drawing/2016/5/13/chartex" xmlns:cx8="http://schemas.microsoft.com/office/drawing/2016/5/14/chartex" xmlns:mc="http://schemas.openxmlformats.org/markup-compatibility/2006" xmlns:aink="http://schemas.microsoft.com/office/drawing/2016/ink" xmlns:am3d="http://schemas.microsoft.com/office/drawing/2017/model3d" xmlns:o="urn:schemas-microsoft-com:office:office" xmlns:r="http://schemas.openxmlformats.org/officeDocument/2006/relationships" xmlns:m="http://schemas.openxmlformats.org/officeDocument/2006/math" xmlns:v="urn:schemas-microsoft-com:vml" xmlns:wp14="http://schemas.microsoft.com/office/word/2010/wordprocessingDrawing" xmlns:wp="http://schemas.openxmlformats.org/drawingml/2006/wordprocessingDrawing" xmlns:w10="urn:schemas-microsoft-com:office:word" xmlns:w="http://schemas.openxmlformats.org/wordprocessingml/2006/main" xmlns:w14="http://schemas.microsoft.com/office/word/2010/wordml" xmlns:w15="http://schemas.microsoft.com/office/word/2012/wordml" xmlns:w16cex="http://schemas.microsoft.com/office/word/2018/wordml/cex" xmlns:w16cid="http://schemas.microsoft.com/office/word/2016/wordml/cid" xmlns:w16="http://schemas.microsoft.com/office/word/2018/wordml" xmlns:w16sdtdh="http://schemas.microsoft.com/office/word/2020/wordml/sdtdatahash" xmlns:w16se="http://schemas.microsoft.com/office/word/2015/wordml/symex" xmlns:wpg="http://schemas.microsoft.com/office/word/2010/wordprocessingGroup" xmlns:wpi="http://schemas.microsoft.com/office/word/2010/wordprocessingInk" xmlns:wne="http://schemas.microsoft.com/office/word/2006/wordml" xmlns:wps="http://schemas.microsoft.com/office/word/2010/wordprocessingShape" mc:Ignorable="w14 w15 w16se w16cid w16 w16cex w16sdtdh wp14">
+<w:document xmlns:wpc="http://schemas.microsoft.com/office/word/2010/wordprocessingCanvas" xmlns:cx="http://schemas.microsoft.com/office/drawing/2014/chartex" xmlns:cx1="http://schemas.microsoft.com/office/drawing/2015/9/8/chartex" xmlns:cx2="http://schemas.microsoft.com/office/drawing/2015/10/21/chartex" xmlns:cx3="http://schemas.microsoft.com/office/drawing/2016/5/9/chartex" xmlns:cx4="http://schemas.microsoft.com/office/drawing/2016/5/10/chartex" xmlns:cx5="http://schemas.microsoft.com/office/drawing/2016/5/11/chartex" xmlns:cx6="http://schemas.microsoft.com/office/drawing/2016/5/12/chartex" xmlns:cx7="http://schemas.microsoft.com/office/drawing/2016/5/13/chartex" xmlns:cx8="http://schemas.microsoft.com/office/drawing/2016/5/14/chartex" xmlns:mc="http://schemas.openxmlformats.org/markup-compatibility/2006" xmlns:aink="http://schemas.microsoft.com/office/drawing/2016/ink" xmlns:am3d="http://schemas.microsoft.com/office/drawing/2017/model3d" xmlns:o="urn:schemas-microsoft-com:office:office" xmlns:r="http://schemas.openxmlformats.org/officeDocument/2006/relationships" xmlns:m="http://schemas.openxmlformats.org/officeDocument/2006/math" xmlns:v="urn:schemas-microsoft-com:vml" xmlns:wp14="http://schemas.microsoft.com/office/word/2010/wordprocessingDrawing" xmlns:wp="http://schemas.openxmlformats.org/drawingml/2006/wordprocessingDrawing" xmlns:w10="urn:schemas-microsoft-com:office:word" xmlns:w="http://schemas.openxmlformats.org/wordprocessingml/2006/main" xmlns:w14="http://schemas.microsoft.com/office/word/2010/wordml" xmlns:w15="http://schemas.microsoft.com/office/word/2012/wordml" xmlns:w16cex="http://schemas.microsoft.com/office/word/2018/wordml/cex" xmlns:w16cid="http://schemas.microsoft.com/office/word/2016/wordml/cid" xmlns:w16="http://schemas.microsoft.com/office/word/2018/wordml" xmlns:w16sdtdh="http://schemas.microsoft.com/office/word/2020/wordml/sdtdatahash" xmlns:w16se="http://schemas.microsoft.com/office/word/2015/wordml/symex" xmlns:wpg="http://schemas.microsoft.com/office/word/2010/wordprocessingGroup" xmlns:wpi="http://schemas.microsoft.com/office/word/2010/wordprocessingInk" xmlns:wne="http://schemas.microsoft.com/office/word/2006/wordml" xmlns:wps="http://schemas.microsoft.com/office/word/2010/wordprocessingShape" xmlns:a="http://schemas.openxmlformats.org/drawingml/2006/main" xmlns:pic="http://schemas.openxmlformats.org/drawingml/2006/picture" xmlns:a14="http://schemas.microsoft.com/office/drawing/2010/main" mc:Ignorable="w14 w15 w16se w16cid w16 w16cex w16sdtdh wp14">
   <w:body>
     <w:p>
       <w:r>
@@ -19,39 +19,810 @@
     </w:p>
     <w:p>
       <w:r>
-        <w:lastRenderedPageBreak/>
-        <w:t>Git rm</w:t>
+        <w:rPr/>
+        <w:t>Git Init</w:t>
+      </w:r>
+    </w:p>
+    <w:p>
+      <w:pPr>
+        <w:pStyle w:val="Normal"/>
+      </w:pPr>
+      <w:r>
+        <w:rPr/>
+        <w:t xml:space="preserve">This command creates </w:t>
+      </w:r>
+      <w:r>
+        <w:rPr/>
+        <w:t>a .</w:t>
+      </w:r>
+      <w:r>
+        <w:rPr/>
+        <w:t xml:space="preserve"> git subdirectory that goes in the directory you are working on</w:t>
+      </w:r>
+      <w:r>
+        <w:rPr/>
+        <w:t>.</w:t>
+      </w:r>
+    </w:p>
+    <w:p>
+      <w:pPr>
+        <w:pStyle w:val="Normal"/>
+      </w:pPr>
+      <w:r>
+        <w:drawing>
+          <wp:inline wp14:editId="6728CE87" wp14:anchorId="69CFD6D4">
+            <wp:extent cx="4572000" cy="476250"/>
+            <wp:effectExtent l="0" t="0" r="0" b="0"/>
+            <wp:docPr id="1866757213" name="" title=""/>
+            <wp:cNvGraphicFramePr>
+              <a:graphicFrameLocks noChangeAspect="1"/>
+            </wp:cNvGraphicFramePr>
+            <a:graphic>
+              <a:graphicData uri="http://schemas.openxmlformats.org/drawingml/2006/picture">
+                <pic:pic>
+                  <pic:nvPicPr>
+                    <pic:cNvPr id="0" name=""/>
+                    <pic:cNvPicPr/>
+                  </pic:nvPicPr>
+                  <pic:blipFill>
+                    <a:blip r:embed="Rf6d716c2a2524284">
+                      <a:extLst>
+                        <a:ext xmlns:a="http://schemas.openxmlformats.org/drawingml/2006/main" uri="{28A0092B-C50C-407E-A947-70E740481C1C}">
+                          <a14:useLocalDpi val="0"/>
+                        </a:ext>
+                      </a:extLst>
+                    </a:blip>
+                    <a:stretch>
+                      <a:fillRect/>
+                    </a:stretch>
+                  </pic:blipFill>
+                  <pic:spPr>
+                    <a:xfrm>
+                      <a:off x="0" y="0"/>
+                      <a:ext cx="4572000" cy="476250"/>
+                    </a:xfrm>
+                    <a:prstGeom prst="rect">
+                      <a:avLst/>
+                    </a:prstGeom>
+                  </pic:spPr>
+                </pic:pic>
+              </a:graphicData>
+            </a:graphic>
+          </wp:inline>
+        </w:drawing>
+      </w:r>
+    </w:p>
+    <w:p>
+      <w:pPr>
+        <w:pStyle w:val="Normal"/>
+      </w:pPr>
+    </w:p>
+    <w:p>
+      <w:pPr>
+        <w:pStyle w:val="Normal"/>
+      </w:pPr>
+      <w:r>
+        <w:rPr/>
+        <w:t>g</w:t>
+      </w:r>
+      <w:r>
+        <w:rPr/>
+        <w:t xml:space="preserve">it </w:t>
+      </w:r>
+      <w:r>
+        <w:rPr/>
+        <w:t>a</w:t>
+      </w:r>
+      <w:r>
+        <w:rPr/>
+        <w:t>dd</w:t>
+      </w:r>
+    </w:p>
+    <w:p>
+      <w:pPr>
+        <w:pStyle w:val="Normal"/>
+      </w:pPr>
+      <w:r>
+        <w:rPr/>
+        <w:t xml:space="preserve">This command adds changes to the working directory </w:t>
+      </w:r>
+      <w:r>
+        <w:rPr/>
+        <w:t>and also</w:t>
+      </w:r>
+      <w:r>
+        <w:rPr/>
+        <w:t xml:space="preserve"> the staging area.</w:t>
+      </w:r>
+    </w:p>
+    <w:p>
+      <w:pPr>
+        <w:pStyle w:val="Normal"/>
+      </w:pPr>
+      <w:r>
+        <w:drawing>
+          <wp:inline wp14:editId="4A221A4A" wp14:anchorId="12D8F2B3">
+            <wp:extent cx="4572000" cy="1914525"/>
+            <wp:effectExtent l="0" t="0" r="0" b="0"/>
+            <wp:docPr id="1956393744" name="" title=""/>
+            <wp:cNvGraphicFramePr>
+              <a:graphicFrameLocks noChangeAspect="1"/>
+            </wp:cNvGraphicFramePr>
+            <a:graphic>
+              <a:graphicData uri="http://schemas.openxmlformats.org/drawingml/2006/picture">
+                <pic:pic>
+                  <pic:nvPicPr>
+                    <pic:cNvPr id="0" name=""/>
+                    <pic:cNvPicPr/>
+                  </pic:nvPicPr>
+                  <pic:blipFill>
+                    <a:blip r:embed="R059263180cb54a2c">
+                      <a:extLst>
+                        <a:ext xmlns:a="http://schemas.openxmlformats.org/drawingml/2006/main" uri="{28A0092B-C50C-407E-A947-70E740481C1C}">
+                          <a14:useLocalDpi val="0"/>
+                        </a:ext>
+                      </a:extLst>
+                    </a:blip>
+                    <a:stretch>
+                      <a:fillRect/>
+                    </a:stretch>
+                  </pic:blipFill>
+                  <pic:spPr>
+                    <a:xfrm>
+                      <a:off x="0" y="0"/>
+                      <a:ext cx="4572000" cy="1914525"/>
+                    </a:xfrm>
+                    <a:prstGeom prst="rect">
+                      <a:avLst/>
+                    </a:prstGeom>
+                  </pic:spPr>
+                </pic:pic>
+              </a:graphicData>
+            </a:graphic>
+          </wp:inline>
+        </w:drawing>
+      </w:r>
+    </w:p>
+    <w:p>
+      <w:pPr>
+        <w:pStyle w:val="Normal"/>
+      </w:pPr>
+      <w:r>
+        <w:rPr/>
+        <w:t>g</w:t>
+      </w:r>
+      <w:r>
+        <w:rPr/>
+        <w:t xml:space="preserve">it </w:t>
+      </w:r>
+      <w:r>
+        <w:rPr/>
+        <w:t>s</w:t>
+      </w:r>
+      <w:r>
+        <w:rPr/>
+        <w:t>tatus</w:t>
+      </w:r>
+    </w:p>
+    <w:p>
+      <w:pPr>
+        <w:pStyle w:val="Normal"/>
+      </w:pPr>
+      <w:r>
+        <w:rPr/>
+        <w:t>This command shows the user the state of the working directory and the staging area at the current time used</w:t>
+      </w:r>
+    </w:p>
+    <w:p>
+      <w:pPr>
+        <w:pStyle w:val="Normal"/>
+      </w:pPr>
+      <w:r>
+        <w:drawing>
+          <wp:inline wp14:editId="0778FCE6" wp14:anchorId="195C6E34">
+            <wp:extent cx="4572000" cy="1628775"/>
+            <wp:effectExtent l="0" t="0" r="0" b="0"/>
+            <wp:docPr id="1017787700" name="" title=""/>
+            <wp:cNvGraphicFramePr>
+              <a:graphicFrameLocks noChangeAspect="1"/>
+            </wp:cNvGraphicFramePr>
+            <a:graphic>
+              <a:graphicData uri="http://schemas.openxmlformats.org/drawingml/2006/picture">
+                <pic:pic>
+                  <pic:nvPicPr>
+                    <pic:cNvPr id="0" name=""/>
+                    <pic:cNvPicPr/>
+                  </pic:nvPicPr>
+                  <pic:blipFill>
+                    <a:blip r:embed="Re41ae3ebfad546bf">
+                      <a:extLst>
+                        <a:ext xmlns:a="http://schemas.openxmlformats.org/drawingml/2006/main" uri="{28A0092B-C50C-407E-A947-70E740481C1C}">
+                          <a14:useLocalDpi val="0"/>
+                        </a:ext>
+                      </a:extLst>
+                    </a:blip>
+                    <a:stretch>
+                      <a:fillRect/>
+                    </a:stretch>
+                  </pic:blipFill>
+                  <pic:spPr>
+                    <a:xfrm>
+                      <a:off x="0" y="0"/>
+                      <a:ext cx="4572000" cy="1628775"/>
+                    </a:xfrm>
+                    <a:prstGeom prst="rect">
+                      <a:avLst/>
+                    </a:prstGeom>
+                  </pic:spPr>
+                </pic:pic>
+              </a:graphicData>
+            </a:graphic>
+          </wp:inline>
+        </w:drawing>
+      </w:r>
+    </w:p>
+    <w:p>
+      <w:pPr>
+        <w:pStyle w:val="Normal"/>
+      </w:pPr>
+      <w:r>
+        <w:rPr/>
+        <w:t>g</w:t>
+      </w:r>
+      <w:r>
+        <w:rPr/>
+        <w:t xml:space="preserve">it </w:t>
+      </w:r>
+      <w:r>
+        <w:rPr/>
+        <w:t>c</w:t>
+      </w:r>
+      <w:r>
+        <w:rPr/>
+        <w:t xml:space="preserve">ommit </w:t>
+      </w:r>
+    </w:p>
+    <w:p>
+      <w:pPr>
+        <w:pStyle w:val="Normal"/>
+      </w:pPr>
+      <w:r>
+        <w:rPr/>
+        <w:t>This command is used to take a note of the staged changes</w:t>
+      </w:r>
+      <w:r>
+        <w:rPr/>
+        <w:t xml:space="preserve"> in your </w:t>
+      </w:r>
+      <w:r>
+        <w:rPr/>
+        <w:t>assignment's</w:t>
+      </w:r>
+      <w:r>
+        <w:rPr/>
+        <w:t xml:space="preserve"> history</w:t>
+      </w:r>
+    </w:p>
+    <w:p>
+      <w:pPr>
+        <w:pStyle w:val="Normal"/>
+      </w:pPr>
+      <w:r>
+        <w:drawing>
+          <wp:inline wp14:editId="29C83AA6" wp14:anchorId="55CFF11E">
+            <wp:extent cx="4572000" cy="561975"/>
+            <wp:effectExtent l="0" t="0" r="0" b="0"/>
+            <wp:docPr id="118323327" name="" title=""/>
+            <wp:cNvGraphicFramePr>
+              <a:graphicFrameLocks noChangeAspect="1"/>
+            </wp:cNvGraphicFramePr>
+            <a:graphic>
+              <a:graphicData uri="http://schemas.openxmlformats.org/drawingml/2006/picture">
+                <pic:pic>
+                  <pic:nvPicPr>
+                    <pic:cNvPr id="0" name=""/>
+                    <pic:cNvPicPr/>
+                  </pic:nvPicPr>
+                  <pic:blipFill>
+                    <a:blip r:embed="R0d21d679c561440b">
+                      <a:extLst>
+                        <a:ext xmlns:a="http://schemas.openxmlformats.org/drawingml/2006/main" uri="{28A0092B-C50C-407E-A947-70E740481C1C}">
+                          <a14:useLocalDpi val="0"/>
+                        </a:ext>
+                      </a:extLst>
+                    </a:blip>
+                    <a:stretch>
+                      <a:fillRect/>
+                    </a:stretch>
+                  </pic:blipFill>
+                  <pic:spPr>
+                    <a:xfrm>
+                      <a:off x="0" y="0"/>
+                      <a:ext cx="4572000" cy="561975"/>
+                    </a:xfrm>
+                    <a:prstGeom prst="rect">
+                      <a:avLst/>
+                    </a:prstGeom>
+                  </pic:spPr>
+                </pic:pic>
+              </a:graphicData>
+            </a:graphic>
+          </wp:inline>
+        </w:drawing>
+      </w:r>
+    </w:p>
+    <w:p>
+      <w:pPr>
+        <w:pStyle w:val="Normal"/>
+      </w:pPr>
+      <w:r>
+        <w:rPr/>
+        <w:t>g</w:t>
+      </w:r>
+      <w:r>
+        <w:rPr/>
+        <w:t xml:space="preserve">it </w:t>
+      </w:r>
+      <w:r>
+        <w:rPr/>
+        <w:t>r</w:t>
+      </w:r>
+      <w:r>
+        <w:rPr/>
+        <w:t xml:space="preserve">emote </w:t>
+      </w:r>
+    </w:p>
+    <w:p>
+      <w:pPr>
+        <w:pStyle w:val="Normal"/>
+      </w:pPr>
+      <w:r>
+        <w:rPr/>
+        <w:t xml:space="preserve">This command is used to make </w:t>
+      </w:r>
+      <w:r>
+        <w:rPr/>
+        <w:t xml:space="preserve">and </w:t>
+      </w:r>
+      <w:r>
+        <w:rPr/>
+        <w:t>delete</w:t>
+      </w:r>
+      <w:r>
+        <w:rPr/>
+        <w:t xml:space="preserve"> connections to any repositories you have</w:t>
+      </w:r>
+    </w:p>
+    <w:p>
+      <w:pPr>
+        <w:pStyle w:val="Normal"/>
+      </w:pPr>
+      <w:r>
+        <w:drawing>
+          <wp:inline wp14:editId="73160CEF" wp14:anchorId="68717EB7">
+            <wp:extent cx="4572000" cy="819150"/>
+            <wp:effectExtent l="0" t="0" r="0" b="0"/>
+            <wp:docPr id="765335412" name="" title=""/>
+            <wp:cNvGraphicFramePr>
+              <a:graphicFrameLocks noChangeAspect="1"/>
+            </wp:cNvGraphicFramePr>
+            <a:graphic>
+              <a:graphicData uri="http://schemas.openxmlformats.org/drawingml/2006/picture">
+                <pic:pic>
+                  <pic:nvPicPr>
+                    <pic:cNvPr id="0" name=""/>
+                    <pic:cNvPicPr/>
+                  </pic:nvPicPr>
+                  <pic:blipFill>
+                    <a:blip r:embed="R981935939b11410a">
+                      <a:extLst>
+                        <a:ext xmlns:a="http://schemas.openxmlformats.org/drawingml/2006/main" uri="{28A0092B-C50C-407E-A947-70E740481C1C}">
+                          <a14:useLocalDpi val="0"/>
+                        </a:ext>
+                      </a:extLst>
+                    </a:blip>
+                    <a:stretch>
+                      <a:fillRect/>
+                    </a:stretch>
+                  </pic:blipFill>
+                  <pic:spPr>
+                    <a:xfrm>
+                      <a:off x="0" y="0"/>
+                      <a:ext cx="4572000" cy="819150"/>
+                    </a:xfrm>
+                    <a:prstGeom prst="rect">
+                      <a:avLst/>
+                    </a:prstGeom>
+                  </pic:spPr>
+                </pic:pic>
+              </a:graphicData>
+            </a:graphic>
+          </wp:inline>
+        </w:drawing>
+      </w:r>
+    </w:p>
+    <w:p>
+      <w:pPr>
+        <w:pStyle w:val="Normal"/>
+      </w:pPr>
+      <w:r>
+        <w:rPr/>
+        <w:t>git push</w:t>
+      </w:r>
+    </w:p>
+    <w:p>
+      <w:pPr>
+        <w:pStyle w:val="Normal"/>
+      </w:pPr>
+      <w:r>
+        <w:rPr/>
+        <w:t>This command is used to upload the items on the local repository to a remote repository.</w:t>
+      </w:r>
+    </w:p>
+    <w:p>
+      <w:pPr>
+        <w:pStyle w:val="Normal"/>
+      </w:pPr>
+      <w:r>
+        <w:drawing>
+          <wp:inline wp14:editId="1A04DD6F" wp14:anchorId="73C58FFB">
+            <wp:extent cx="4572000" cy="933450"/>
+            <wp:effectExtent l="0" t="0" r="0" b="0"/>
+            <wp:docPr id="396308544" name="" title=""/>
+            <wp:cNvGraphicFramePr>
+              <a:graphicFrameLocks noChangeAspect="1"/>
+            </wp:cNvGraphicFramePr>
+            <a:graphic>
+              <a:graphicData uri="http://schemas.openxmlformats.org/drawingml/2006/picture">
+                <pic:pic>
+                  <pic:nvPicPr>
+                    <pic:cNvPr id="0" name=""/>
+                    <pic:cNvPicPr/>
+                  </pic:nvPicPr>
+                  <pic:blipFill>
+                    <a:blip r:embed="Rf8e4cbf6bcab4277">
+                      <a:extLst>
+                        <a:ext xmlns:a="http://schemas.openxmlformats.org/drawingml/2006/main" uri="{28A0092B-C50C-407E-A947-70E740481C1C}">
+                          <a14:useLocalDpi val="0"/>
+                        </a:ext>
+                      </a:extLst>
+                    </a:blip>
+                    <a:stretch>
+                      <a:fillRect/>
+                    </a:stretch>
+                  </pic:blipFill>
+                  <pic:spPr>
+                    <a:xfrm>
+                      <a:off x="0" y="0"/>
+                      <a:ext cx="4572000" cy="933450"/>
+                    </a:xfrm>
+                    <a:prstGeom prst="rect">
+                      <a:avLst/>
+                    </a:prstGeom>
+                  </pic:spPr>
+                </pic:pic>
+              </a:graphicData>
+            </a:graphic>
+          </wp:inline>
+        </w:drawing>
+      </w:r>
+    </w:p>
+    <w:p>
+      <w:pPr>
+        <w:pStyle w:val="Normal"/>
+      </w:pPr>
+      <w:r>
+        <w:rPr/>
+        <w:t>g</w:t>
+      </w:r>
+      <w:r>
+        <w:rPr/>
+        <w:t>it branch</w:t>
+      </w:r>
+    </w:p>
+    <w:p>
+      <w:pPr>
+        <w:pStyle w:val="Normal"/>
+      </w:pPr>
+      <w:r>
+        <w:rPr/>
+        <w:t>This command is used to highlight the changes the user has made to their git assignment</w:t>
+      </w:r>
+    </w:p>
+    <w:p>
+      <w:pPr>
+        <w:pStyle w:val="Normal"/>
+      </w:pPr>
+      <w:r>
+        <w:drawing>
+          <wp:inline wp14:editId="77FB4CAE" wp14:anchorId="20EF6294">
+            <wp:extent cx="4572000" cy="419100"/>
+            <wp:effectExtent l="0" t="0" r="0" b="0"/>
+            <wp:docPr id="1151647429" name="" title=""/>
+            <wp:cNvGraphicFramePr>
+              <a:graphicFrameLocks noChangeAspect="1"/>
+            </wp:cNvGraphicFramePr>
+            <a:graphic>
+              <a:graphicData uri="http://schemas.openxmlformats.org/drawingml/2006/picture">
+                <pic:pic>
+                  <pic:nvPicPr>
+                    <pic:cNvPr id="0" name=""/>
+                    <pic:cNvPicPr/>
+                  </pic:nvPicPr>
+                  <pic:blipFill>
+                    <a:blip r:embed="R84e8b981e5c24e5a">
+                      <a:extLst>
+                        <a:ext xmlns:a="http://schemas.openxmlformats.org/drawingml/2006/main" uri="{28A0092B-C50C-407E-A947-70E740481C1C}">
+                          <a14:useLocalDpi val="0"/>
+                        </a:ext>
+                      </a:extLst>
+                    </a:blip>
+                    <a:stretch>
+                      <a:fillRect/>
+                    </a:stretch>
+                  </pic:blipFill>
+                  <pic:spPr>
+                    <a:xfrm>
+                      <a:off x="0" y="0"/>
+                      <a:ext cx="4572000" cy="419100"/>
+                    </a:xfrm>
+                    <a:prstGeom prst="rect">
+                      <a:avLst/>
+                    </a:prstGeom>
+                  </pic:spPr>
+                </pic:pic>
+              </a:graphicData>
+            </a:graphic>
+          </wp:inline>
+        </w:drawing>
+      </w:r>
+    </w:p>
+    <w:p>
+      <w:pPr>
+        <w:pStyle w:val="Normal"/>
+      </w:pPr>
+      <w:r>
+        <w:rPr/>
+        <w:t xml:space="preserve">git </w:t>
+      </w:r>
+      <w:r>
+        <w:rPr/>
+        <w:t>clone</w:t>
+      </w:r>
+    </w:p>
+    <w:p>
+      <w:pPr>
+        <w:pStyle w:val="Normal"/>
+      </w:pPr>
+      <w:r>
+        <w:rPr/>
+        <w:t>This command is used to create an identical copy of an already existing repository and use it in a different location</w:t>
+      </w:r>
+    </w:p>
+    <w:p>
+      <w:pPr>
+        <w:pStyle w:val="Normal"/>
+      </w:pPr>
+      <w:r>
+        <w:drawing>
+          <wp:inline wp14:editId="3C790B17" wp14:anchorId="2CB811B1">
+            <wp:extent cx="3981450" cy="4572000"/>
+            <wp:effectExtent l="0" t="0" r="0" b="0"/>
+            <wp:docPr id="73717407" name="" title=""/>
+            <wp:cNvGraphicFramePr>
+              <a:graphicFrameLocks noChangeAspect="1"/>
+            </wp:cNvGraphicFramePr>
+            <a:graphic>
+              <a:graphicData uri="http://schemas.openxmlformats.org/drawingml/2006/picture">
+                <pic:pic>
+                  <pic:nvPicPr>
+                    <pic:cNvPr id="0" name=""/>
+                    <pic:cNvPicPr/>
+                  </pic:nvPicPr>
+                  <pic:blipFill>
+                    <a:blip r:embed="Rc0ca319eec8d4513">
+                      <a:extLst>
+                        <a:ext xmlns:a="http://schemas.openxmlformats.org/drawingml/2006/main" uri="{28A0092B-C50C-407E-A947-70E740481C1C}">
+                          <a14:useLocalDpi val="0"/>
+                        </a:ext>
+                      </a:extLst>
+                    </a:blip>
+                    <a:stretch>
+                      <a:fillRect/>
+                    </a:stretch>
+                  </pic:blipFill>
+                  <pic:spPr>
+                    <a:xfrm>
+                      <a:off x="0" y="0"/>
+                      <a:ext cx="3981450" cy="4572000"/>
+                    </a:xfrm>
+                    <a:prstGeom prst="rect">
+                      <a:avLst/>
+                    </a:prstGeom>
+                  </pic:spPr>
+                </pic:pic>
+              </a:graphicData>
+            </a:graphic>
+          </wp:inline>
+        </w:drawing>
+      </w:r>
+    </w:p>
+    <w:p>
+      <w:pPr>
+        <w:pStyle w:val="Normal"/>
+      </w:pPr>
+      <w:r>
+        <w:rPr/>
+        <w:t xml:space="preserve">git </w:t>
+      </w:r>
+      <w:r>
+        <w:rPr/>
+        <w:t>log</w:t>
+      </w:r>
+      <w:r>
+        <w:rPr/>
+        <w:t xml:space="preserve"> </w:t>
+      </w:r>
+    </w:p>
+    <w:p>
+      <w:pPr>
+        <w:pStyle w:val="Normal"/>
+      </w:pPr>
+      <w:r>
+        <w:rPr/>
+        <w:t xml:space="preserve">This command is used to help a user search through the history of their assignment and find any specific changes they are </w:t>
+      </w:r>
+      <w:r>
+        <w:rPr/>
+        <w:t>looking</w:t>
+      </w:r>
+      <w:r>
+        <w:rPr/>
+        <w:t xml:space="preserve"> for</w:t>
+      </w:r>
+    </w:p>
+    <w:p>
+      <w:pPr>
+        <w:pStyle w:val="Normal"/>
+      </w:pPr>
+      <w:r>
+        <w:drawing>
+          <wp:inline wp14:editId="677D5B97" wp14:anchorId="30648E1B">
+            <wp:extent cx="4572000" cy="1638300"/>
+            <wp:effectExtent l="0" t="0" r="0" b="0"/>
+            <wp:docPr id="233256313" name="" title=""/>
+            <wp:cNvGraphicFramePr>
+              <a:graphicFrameLocks noChangeAspect="1"/>
+            </wp:cNvGraphicFramePr>
+            <a:graphic>
+              <a:graphicData uri="http://schemas.openxmlformats.org/drawingml/2006/picture">
+                <pic:pic>
+                  <pic:nvPicPr>
+                    <pic:cNvPr id="0" name=""/>
+                    <pic:cNvPicPr/>
+                  </pic:nvPicPr>
+                  <pic:blipFill>
+                    <a:blip r:embed="Rb75f97e595b14920">
+                      <a:extLst>
+                        <a:ext xmlns:a="http://schemas.openxmlformats.org/drawingml/2006/main" uri="{28A0092B-C50C-407E-A947-70E740481C1C}">
+                          <a14:useLocalDpi val="0"/>
+                        </a:ext>
+                      </a:extLst>
+                    </a:blip>
+                    <a:stretch>
+                      <a:fillRect/>
+                    </a:stretch>
+                  </pic:blipFill>
+                  <pic:spPr>
+                    <a:xfrm>
+                      <a:off x="0" y="0"/>
+                      <a:ext cx="4572000" cy="1638300"/>
+                    </a:xfrm>
+                    <a:prstGeom prst="rect">
+                      <a:avLst/>
+                    </a:prstGeom>
+                  </pic:spPr>
+                </pic:pic>
+              </a:graphicData>
+            </a:graphic>
+          </wp:inline>
+        </w:drawing>
+      </w:r>
+    </w:p>
+    <w:p>
+      <w:pPr>
+        <w:pStyle w:val="Normal"/>
+      </w:pPr>
+      <w:r>
+        <w:rPr/>
+        <w:t xml:space="preserve"> </w:t>
       </w:r>
     </w:p>
     <w:p/>
-    <w:p>
-      <w:r>
-        <w:t>Git rm to remove file(s) from the staging area</w:t>
-      </w:r>
-    </w:p>
-    <w:p>
-      <w:r>
-        <w:t>Format git to rm filenames</w:t>
-      </w:r>
-    </w:p>
-    <w:p>
-      <w:r>
-        <w:t>Can use wildcards and -r for recursive</w:t>
-      </w:r>
-    </w:p>
-    <w:p>
-      <w:r>
-        <w:t>Use - - cached to remove from staging area</w:t>
-      </w:r>
-    </w:p>
-    <w:p>
-      <w:r>
-        <w:t>Use -f to use on working directory</w:t>
-      </w:r>
-    </w:p>
     <w:p/>
+    <w:p>
+      <w:r>
+        <w:rPr/>
+        <w:t>g</w:t>
+      </w:r>
+      <w:r>
+        <w:rPr/>
+        <w:t>it rm</w:t>
+      </w:r>
+    </w:p>
+    <w:p/>
+    <w:p>
+      <w:r>
+        <w:rPr/>
+        <w:t xml:space="preserve">This command is used </w:t>
+      </w:r>
+      <w:r>
+        <w:rPr/>
+        <w:t>to remove file</w:t>
+      </w:r>
+      <w:r>
+        <w:rPr/>
+        <w:t xml:space="preserve">s </w:t>
+      </w:r>
+      <w:r>
+        <w:rPr/>
+        <w:t>from the staging area</w:t>
+      </w:r>
+      <w:r>
+        <w:rPr/>
+        <w:t>, you can also format git to rm filenames</w:t>
+      </w:r>
+    </w:p>
+    <w:p>
+      <w:pPr>
+        <w:pStyle w:val="Normal"/>
+      </w:pPr>
+      <w:r>
+        <w:drawing>
+          <wp:inline wp14:editId="747F3A78" wp14:anchorId="2C2C9687">
+            <wp:extent cx="4572000" cy="495300"/>
+            <wp:effectExtent l="0" t="0" r="0" b="0"/>
+            <wp:docPr id="309850601" name="" title=""/>
+            <wp:cNvGraphicFramePr>
+              <a:graphicFrameLocks noChangeAspect="1"/>
+            </wp:cNvGraphicFramePr>
+            <a:graphic>
+              <a:graphicData uri="http://schemas.openxmlformats.org/drawingml/2006/picture">
+                <pic:pic>
+                  <pic:nvPicPr>
+                    <pic:cNvPr id="0" name=""/>
+                    <pic:cNvPicPr/>
+                  </pic:nvPicPr>
+                  <pic:blipFill>
+                    <a:blip r:embed="R213f2333c44446b4">
+                      <a:extLst>
+                        <a:ext xmlns:a="http://schemas.openxmlformats.org/drawingml/2006/main" uri="{28A0092B-C50C-407E-A947-70E740481C1C}">
+                          <a14:useLocalDpi val="0"/>
+                        </a:ext>
+                      </a:extLst>
+                    </a:blip>
+                    <a:stretch>
+                      <a:fillRect/>
+                    </a:stretch>
+                  </pic:blipFill>
+                  <pic:spPr>
+                    <a:xfrm>
+                      <a:off x="0" y="0"/>
+                      <a:ext cx="4572000" cy="495300"/>
+                    </a:xfrm>
+                    <a:prstGeom prst="rect">
+                      <a:avLst/>
+                    </a:prstGeom>
+                  </pic:spPr>
+                </pic:pic>
+              </a:graphicData>
+            </a:graphic>
+          </wp:inline>
+        </w:drawing>
+      </w:r>
+    </w:p>
     <w:sectPr>
-      <w:pgSz w:w="11906" w:h="16838"/>
+      <w:pgSz w:w="11906" w:h="16838" w:orient="portrait"/>
       <w:pgMar w:top="1440" w:right="1440" w:bottom="1440" w:left="1440" w:header="708" w:footer="708" w:gutter="0"/>
       <w:cols w:space="708"/>
       <w:docGrid w:linePitch="360"/>
@@ -65,7 +836,7 @@
   <w:docDefaults>
     <w:rPrDefault>
       <w:rPr>
-        <w:rFonts w:asciiTheme="minorHAnsi" w:eastAsiaTheme="minorHAnsi" w:hAnsiTheme="minorHAnsi" w:cstheme="minorBidi"/>
+        <w:rFonts w:asciiTheme="minorHAnsi" w:hAnsiTheme="minorHAnsi" w:eastAsiaTheme="minorHAnsi" w:cstheme="minorBidi"/>
         <w:sz w:val="22"/>
         <w:szCs w:val="22"/>
         <w:lang w:val="en-IE" w:eastAsia="en-US" w:bidi="ar-SA"/>
@@ -80,14 +851,14 @@
   <w:latentStyles w:defLockedState="0" w:defUIPriority="99" w:defSemiHidden="0" w:defUnhideWhenUsed="0" w:defQFormat="0" w:count="376">
     <w:lsdException w:name="Normal" w:uiPriority="0" w:qFormat="1"/>
     <w:lsdException w:name="heading 1" w:uiPriority="9" w:qFormat="1"/>
-    <w:lsdException w:name="heading 2" w:semiHidden="1" w:uiPriority="9" w:unhideWhenUsed="1" w:qFormat="1"/>
-    <w:lsdException w:name="heading 3" w:semiHidden="1" w:uiPriority="9" w:unhideWhenUsed="1" w:qFormat="1"/>
-    <w:lsdException w:name="heading 4" w:semiHidden="1" w:uiPriority="9" w:unhideWhenUsed="1" w:qFormat="1"/>
-    <w:lsdException w:name="heading 5" w:semiHidden="1" w:uiPriority="9" w:unhideWhenUsed="1" w:qFormat="1"/>
-    <w:lsdException w:name="heading 6" w:semiHidden="1" w:uiPriority="9" w:unhideWhenUsed="1" w:qFormat="1"/>
-    <w:lsdException w:name="heading 7" w:semiHidden="1" w:uiPriority="9" w:unhideWhenUsed="1" w:qFormat="1"/>
-    <w:lsdException w:name="heading 8" w:semiHidden="1" w:uiPriority="9" w:unhideWhenUsed="1" w:qFormat="1"/>
-    <w:lsdException w:name="heading 9" w:semiHidden="1" w:uiPriority="9" w:unhideWhenUsed="1" w:qFormat="1"/>
+    <w:lsdException w:name="heading 2" w:uiPriority="9" w:semiHidden="1" w:unhideWhenUsed="1" w:qFormat="1"/>
+    <w:lsdException w:name="heading 3" w:uiPriority="9" w:semiHidden="1" w:unhideWhenUsed="1" w:qFormat="1"/>
+    <w:lsdException w:name="heading 4" w:uiPriority="9" w:semiHidden="1" w:unhideWhenUsed="1" w:qFormat="1"/>
+    <w:lsdException w:name="heading 5" w:uiPriority="9" w:semiHidden="1" w:unhideWhenUsed="1" w:qFormat="1"/>
+    <w:lsdException w:name="heading 6" w:uiPriority="9" w:semiHidden="1" w:unhideWhenUsed="1" w:qFormat="1"/>
+    <w:lsdException w:name="heading 7" w:uiPriority="9" w:semiHidden="1" w:unhideWhenUsed="1" w:qFormat="1"/>
+    <w:lsdException w:name="heading 8" w:uiPriority="9" w:semiHidden="1" w:unhideWhenUsed="1" w:qFormat="1"/>
+    <w:lsdException w:name="heading 9" w:uiPriority="9" w:semiHidden="1" w:unhideWhenUsed="1" w:qFormat="1"/>
     <w:lsdException w:name="index 1" w:semiHidden="1" w:unhideWhenUsed="1"/>
     <w:lsdException w:name="index 2" w:semiHidden="1" w:unhideWhenUsed="1"/>
     <w:lsdException w:name="index 3" w:semiHidden="1" w:unhideWhenUsed="1"/>
@@ -97,22 +868,22 @@
     <w:lsdException w:name="index 7" w:semiHidden="1" w:unhideWhenUsed="1"/>
     <w:lsdException w:name="index 8" w:semiHidden="1" w:unhideWhenUsed="1"/>
     <w:lsdException w:name="index 9" w:semiHidden="1" w:unhideWhenUsed="1"/>
-    <w:lsdException w:name="toc 1" w:semiHidden="1" w:uiPriority="39" w:unhideWhenUsed="1"/>
-    <w:lsdException w:name="toc 2" w:semiHidden="1" w:uiPriority="39" w:unhideWhenUsed="1"/>
-    <w:lsdException w:name="toc 3" w:semiHidden="1" w:uiPriority="39" w:unhideWhenUsed="1"/>
-    <w:lsdException w:name="toc 4" w:semiHidden="1" w:uiPriority="39" w:unhideWhenUsed="1"/>
-    <w:lsdException w:name="toc 5" w:semiHidden="1" w:uiPriority="39" w:unhideWhenUsed="1"/>
-    <w:lsdException w:name="toc 6" w:semiHidden="1" w:uiPriority="39" w:unhideWhenUsed="1"/>
-    <w:lsdException w:name="toc 7" w:semiHidden="1" w:uiPriority="39" w:unhideWhenUsed="1"/>
-    <w:lsdException w:name="toc 8" w:semiHidden="1" w:uiPriority="39" w:unhideWhenUsed="1"/>
-    <w:lsdException w:name="toc 9" w:semiHidden="1" w:uiPriority="39" w:unhideWhenUsed="1"/>
+    <w:lsdException w:name="toc 1" w:uiPriority="39" w:semiHidden="1" w:unhideWhenUsed="1"/>
+    <w:lsdException w:name="toc 2" w:uiPriority="39" w:semiHidden="1" w:unhideWhenUsed="1"/>
+    <w:lsdException w:name="toc 3" w:uiPriority="39" w:semiHidden="1" w:unhideWhenUsed="1"/>
+    <w:lsdException w:name="toc 4" w:uiPriority="39" w:semiHidden="1" w:unhideWhenUsed="1"/>
+    <w:lsdException w:name="toc 5" w:uiPriority="39" w:semiHidden="1" w:unhideWhenUsed="1"/>
+    <w:lsdException w:name="toc 6" w:uiPriority="39" w:semiHidden="1" w:unhideWhenUsed="1"/>
+    <w:lsdException w:name="toc 7" w:uiPriority="39" w:semiHidden="1" w:unhideWhenUsed="1"/>
+    <w:lsdException w:name="toc 8" w:uiPriority="39" w:semiHidden="1" w:unhideWhenUsed="1"/>
+    <w:lsdException w:name="toc 9" w:uiPriority="39" w:semiHidden="1" w:unhideWhenUsed="1"/>
     <w:lsdException w:name="Normal Indent" w:semiHidden="1" w:unhideWhenUsed="1"/>
     <w:lsdException w:name="footnote text" w:semiHidden="1" w:unhideWhenUsed="1"/>
     <w:lsdException w:name="annotation text" w:semiHidden="1" w:unhideWhenUsed="1"/>
     <w:lsdException w:name="header" w:semiHidden="1" w:unhideWhenUsed="1"/>
     <w:lsdException w:name="footer" w:semiHidden="1" w:unhideWhenUsed="1"/>
     <w:lsdException w:name="index heading" w:semiHidden="1" w:unhideWhenUsed="1"/>
-    <w:lsdException w:name="caption" w:semiHidden="1" w:uiPriority="35" w:unhideWhenUsed="1" w:qFormat="1"/>
+    <w:lsdException w:name="caption" w:uiPriority="35" w:semiHidden="1" w:unhideWhenUsed="1" w:qFormat="1"/>
     <w:lsdException w:name="table of figures" w:semiHidden="1" w:unhideWhenUsed="1"/>
     <w:lsdException w:name="envelope address" w:semiHidden="1" w:unhideWhenUsed="1"/>
     <w:lsdException w:name="envelope return" w:semiHidden="1" w:unhideWhenUsed="1"/>
@@ -143,7 +914,7 @@
     <w:lsdException w:name="Title" w:uiPriority="10" w:qFormat="1"/>
     <w:lsdException w:name="Closing" w:semiHidden="1" w:unhideWhenUsed="1"/>
     <w:lsdException w:name="Signature" w:semiHidden="1" w:unhideWhenUsed="1"/>
-    <w:lsdException w:name="Default Paragraph Font" w:semiHidden="1" w:uiPriority="1" w:unhideWhenUsed="1"/>
+    <w:lsdException w:name="Default Paragraph Font" w:uiPriority="1" w:semiHidden="1" w:unhideWhenUsed="1"/>
     <w:lsdException w:name="Body Text" w:semiHidden="1" w:unhideWhenUsed="1"/>
     <w:lsdException w:name="Body Text Indent" w:semiHidden="1" w:unhideWhenUsed="1"/>
     <w:lsdException w:name="List Continue" w:semiHidden="1" w:unhideWhenUsed="1"/>
@@ -343,8 +1114,8 @@
     <w:lsdException w:name="Subtle Reference" w:uiPriority="31" w:qFormat="1"/>
     <w:lsdException w:name="Intense Reference" w:uiPriority="32" w:qFormat="1"/>
     <w:lsdException w:name="Book Title" w:uiPriority="33" w:qFormat="1"/>
-    <w:lsdException w:name="Bibliography" w:semiHidden="1" w:uiPriority="37" w:unhideWhenUsed="1"/>
-    <w:lsdException w:name="TOC Heading" w:semiHidden="1" w:uiPriority="39" w:unhideWhenUsed="1" w:qFormat="1"/>
+    <w:lsdException w:name="Bibliography" w:uiPriority="37" w:semiHidden="1" w:unhideWhenUsed="1"/>
+    <w:lsdException w:name="TOC Heading" w:uiPriority="39" w:semiHidden="1" w:unhideWhenUsed="1" w:qFormat="1"/>
     <w:lsdException w:name="Plain Table 1" w:uiPriority="41"/>
     <w:lsdException w:name="Plain Table 2" w:uiPriority="42"/>
     <w:lsdException w:name="Plain Table 3" w:uiPriority="43"/>
@@ -455,17 +1226,17 @@
     <w:lsdException w:name="Unresolved Mention" w:semiHidden="1" w:unhideWhenUsed="1"/>
     <w:lsdException w:name="Smart Link" w:semiHidden="1" w:unhideWhenUsed="1"/>
   </w:latentStyles>
-  <w:style w:type="paragraph" w:default="1" w:styleId="Normal">
+  <w:style w:type="paragraph" w:styleId="Normal" w:default="1">
     <w:name w:val="Normal"/>
     <w:qFormat/>
   </w:style>
-  <w:style w:type="character" w:default="1" w:styleId="DefaultParagraphFont">
+  <w:style w:type="character" w:styleId="DefaultParagraphFont" w:default="1">
     <w:name w:val="Default Paragraph Font"/>
     <w:uiPriority w:val="1"/>
     <w:semiHidden/>
     <w:unhideWhenUsed/>
   </w:style>
-  <w:style w:type="table" w:default="1" w:styleId="TableNormal">
+  <w:style w:type="table" w:styleId="TableNormal" w:default="1">
     <w:name w:val="Normal Table"/>
     <w:uiPriority w:val="99"/>
     <w:semiHidden/>
@@ -480,7 +1251,7 @@
       </w:tblCellMar>
     </w:tblPr>
   </w:style>
-  <w:style w:type="numbering" w:default="1" w:styleId="NoList">
+  <w:style w:type="numbering" w:styleId="NoList" w:default="1">
     <w:name w:val="No List"/>
     <w:uiPriority w:val="99"/>
     <w:semiHidden/>

</xml_diff>